<commit_message>
added Page's attribute description
</commit_message>
<xml_diff>
--- a/Page Model - Dev Design.docx
+++ b/Page Model - Dev Design.docx
@@ -1998,6 +1998,9 @@
       <w:r>
         <w:t>The "Id" will be defined by the "Id" tag in XML. "Id" tag doesn't render in the HTML web page</w:t>
       </w:r>
+      <w:r>
+        <w:t>.</w:t>
+      </w:r>
     </w:p>
     <w:p>
       <w:pPr>
@@ -2219,8 +2222,6 @@
         </w:rPr>
         <w:t>" tag in XML.</w:t>
       </w:r>
-      <w:bookmarkStart w:id="9" w:name="_GoBack"/>
-      <w:bookmarkEnd w:id="9"/>
     </w:p>
     <w:p>
       <w:pPr>
@@ -2475,110 +2476,549 @@
     </w:p>
     <w:p>
       <w:pPr>
-        <w:pStyle w:val="Heading3"/>
-      </w:pPr>
-      <w:r>
+        <w:pStyle w:val="ListParagraph"/>
+        <w:numPr>
+          <w:ilvl w:val="0"/>
+          <w:numId w:val="47"/>
+        </w:numPr>
+        <w:rPr>
+          <w:rStyle w:val="normaltextrun"/>
+        </w:rPr>
+      </w:pPr>
+      <w:r>
+        <w:rPr>
+          <w:rStyle w:val="normaltextrun"/>
+          <w:rFonts w:ascii="Cambria" w:hAnsi="Cambria"/>
+          <w:b/>
+          <w:bCs/>
+          <w:color w:val="000000"/>
+        </w:rPr>
         <w:lastRenderedPageBreak/>
+        <w:t>Id</w:t>
+      </w:r>
+    </w:p>
+    <w:p>
+      <w:pPr>
+        <w:pStyle w:val="ListParagraph"/>
+        <w:rPr>
+          <w:rStyle w:val="normaltextrun"/>
+        </w:rPr>
+      </w:pPr>
+      <w:r>
+        <w:t>The "Id" will be defined by the "Id" tag in XML. "Id" tag doesn't render in the HTML web page</w:t>
+      </w:r>
+      <w:r>
+        <w:t>.</w:t>
+      </w:r>
+    </w:p>
+    <w:p>
+      <w:pPr>
+        <w:pStyle w:val="ListParagraph"/>
+        <w:numPr>
+          <w:ilvl w:val="0"/>
+          <w:numId w:val="47"/>
+        </w:numPr>
+        <w:rPr>
+          <w:rStyle w:val="normaltextrun"/>
+        </w:rPr>
+      </w:pPr>
+      <w:r>
+        <w:rPr>
+          <w:rStyle w:val="normaltextrun"/>
+          <w:rFonts w:ascii="Cambria" w:hAnsi="Cambria"/>
+          <w:b/>
+          <w:bCs/>
+          <w:color w:val="000000"/>
+        </w:rPr>
         <w:t>Name</w:t>
       </w:r>
     </w:p>
     <w:p>
       <w:pPr>
-        <w:pStyle w:val="Heading3"/>
-      </w:pPr>
-      <w:r>
-        <w:t>Master Page</w:t>
-      </w:r>
-    </w:p>
-    <w:p>
-      <w:pPr>
-        <w:pStyle w:val="Heading3"/>
-      </w:pPr>
-      <w:r>
+        <w:pStyle w:val="ListParagraph"/>
+        <w:rPr>
+          <w:rStyle w:val="normaltextrun"/>
+        </w:rPr>
+      </w:pPr>
+      <w:r>
+        <w:t>The "Name" will be defined by the "Name" tag in XML. The "Name" will be defined by "title" tag in HTML</w:t>
+      </w:r>
+    </w:p>
+    <w:p>
+      <w:pPr>
+        <w:pStyle w:val="ListParagraph"/>
+        <w:numPr>
+          <w:ilvl w:val="0"/>
+          <w:numId w:val="47"/>
+        </w:numPr>
+        <w:rPr>
+          <w:rStyle w:val="normaltextrun"/>
+        </w:rPr>
+      </w:pPr>
+      <w:proofErr w:type="spellStart"/>
+      <w:r>
+        <w:rPr>
+          <w:rStyle w:val="normaltextrun"/>
+          <w:rFonts w:ascii="Cambria" w:hAnsi="Cambria"/>
+          <w:b/>
+          <w:bCs/>
+          <w:color w:val="000000"/>
+        </w:rPr>
+        <w:t>LocalizedName</w:t>
+      </w:r>
+      <w:proofErr w:type="spellEnd"/>
+    </w:p>
+    <w:p>
+      <w:pPr>
+        <w:pStyle w:val="ListParagraph"/>
+        <w:rPr>
+          <w:rStyle w:val="normaltextrun"/>
+        </w:rPr>
+      </w:pPr>
+      <w:r>
+        <w:t>The "</w:t>
+      </w:r>
+      <w:proofErr w:type="spellStart"/>
+      <w:r>
+        <w:t>Localized</w:t>
+      </w:r>
+      <w:r>
+        <w:t>Name</w:t>
+      </w:r>
+      <w:proofErr w:type="spellEnd"/>
+      <w:r>
+        <w:t xml:space="preserve">" will be defined by the "Name" tag in XML. The </w:t>
+      </w:r>
+      <w:proofErr w:type="gramStart"/>
+      <w:r>
+        <w:t>"</w:t>
+      </w:r>
+      <w:r>
+        <w:t xml:space="preserve"> </w:t>
+      </w:r>
+      <w:proofErr w:type="spellStart"/>
+      <w:r>
+        <w:t>Localized</w:t>
+      </w:r>
+      <w:r>
+        <w:t>Name</w:t>
+      </w:r>
+      <w:proofErr w:type="spellEnd"/>
+      <w:proofErr w:type="gramEnd"/>
+      <w:r>
+        <w:t xml:space="preserve"> </w:t>
+      </w:r>
+      <w:r>
+        <w:t>" will be defined by "title" tag in HTML</w:t>
+      </w:r>
+    </w:p>
+    <w:p>
+      <w:pPr>
+        <w:pStyle w:val="ListParagraph"/>
+        <w:numPr>
+          <w:ilvl w:val="0"/>
+          <w:numId w:val="47"/>
+        </w:numPr>
+        <w:rPr>
+          <w:rStyle w:val="normaltextrun"/>
+        </w:rPr>
+      </w:pPr>
+      <w:proofErr w:type="spellStart"/>
+      <w:r>
+        <w:rPr>
+          <w:rStyle w:val="normaltextrun"/>
+          <w:rFonts w:ascii="Cambria" w:hAnsi="Cambria"/>
+          <w:b/>
+          <w:bCs/>
+          <w:color w:val="000000"/>
+        </w:rPr>
+        <w:t>MasterPage</w:t>
+      </w:r>
+      <w:proofErr w:type="spellEnd"/>
+    </w:p>
+    <w:p>
+      <w:pPr>
+        <w:pStyle w:val="ListParagraph"/>
+        <w:rPr>
+          <w:rStyle w:val="normaltextrun"/>
+        </w:rPr>
+      </w:pPr>
+      <w:r>
+        <w:rPr>
+          <w:rStyle w:val="normaltextrun"/>
+        </w:rPr>
+        <w:t>The "</w:t>
+      </w:r>
+      <w:proofErr w:type="spellStart"/>
+      <w:r>
+        <w:rPr>
+          <w:rStyle w:val="normaltextrun"/>
+        </w:rPr>
+        <w:t>MasterPage</w:t>
+      </w:r>
+      <w:proofErr w:type="spellEnd"/>
+      <w:r>
+        <w:rPr>
+          <w:rStyle w:val="normaltextrun"/>
+        </w:rPr>
+        <w:t>" will be defined by "</w:t>
+      </w:r>
+      <w:proofErr w:type="spellStart"/>
+      <w:r>
+        <w:rPr>
+          <w:rStyle w:val="normaltextrun"/>
+        </w:rPr>
+        <w:t>MasterPage</w:t>
+      </w:r>
+      <w:proofErr w:type="spellEnd"/>
+      <w:r>
+        <w:rPr>
+          <w:rStyle w:val="normaltextrun"/>
+        </w:rPr>
+        <w:t xml:space="preserve">" tag </w:t>
+      </w:r>
+      <w:proofErr w:type="spellStart"/>
+      <w:r>
+        <w:rPr>
+          <w:rStyle w:val="normaltextrun"/>
+        </w:rPr>
+        <w:t>wich</w:t>
+      </w:r>
+      <w:proofErr w:type="spellEnd"/>
+      <w:r>
+        <w:rPr>
+          <w:rStyle w:val="normaltextrun"/>
+        </w:rPr>
+        <w:t xml:space="preserve"> will be contain "Id" and "Name" tags in XML.</w:t>
+      </w:r>
+    </w:p>
+    <w:p>
+      <w:pPr>
+        <w:pStyle w:val="ListParagraph"/>
+        <w:numPr>
+          <w:ilvl w:val="0"/>
+          <w:numId w:val="47"/>
+        </w:numPr>
+        <w:rPr>
+          <w:rStyle w:val="normaltextrun"/>
+        </w:rPr>
+      </w:pPr>
+      <w:r>
+        <w:rPr>
+          <w:rStyle w:val="normaltextrun"/>
+          <w:rFonts w:ascii="Cambria" w:hAnsi="Cambria"/>
+          <w:b/>
+          <w:bCs/>
+          <w:color w:val="000000"/>
+        </w:rPr>
         <w:t>Type</w:t>
       </w:r>
     </w:p>
     <w:p>
       <w:pPr>
-        <w:pStyle w:val="Heading3"/>
-      </w:pPr>
-      <w:r>
+        <w:pStyle w:val="ListParagraph"/>
+        <w:rPr>
+          <w:rStyle w:val="normaltextrun"/>
+        </w:rPr>
+      </w:pPr>
+      <w:r>
+        <w:rPr>
+          <w:rStyle w:val="normaltextrun"/>
+        </w:rPr>
+        <w:t xml:space="preserve">The "Type" will be defined by "Type" </w:t>
+      </w:r>
+      <w:proofErr w:type="gramStart"/>
+      <w:r>
+        <w:rPr>
+          <w:rStyle w:val="normaltextrun"/>
+        </w:rPr>
+        <w:t>tag  in</w:t>
+      </w:r>
+      <w:proofErr w:type="gramEnd"/>
+      <w:r>
+        <w:rPr>
+          <w:rStyle w:val="normaltextrun"/>
+        </w:rPr>
+        <w:t xml:space="preserve"> XML.</w:t>
+      </w:r>
+    </w:p>
+    <w:p>
+      <w:pPr>
+        <w:pStyle w:val="ListParagraph"/>
+        <w:numPr>
+          <w:ilvl w:val="0"/>
+          <w:numId w:val="47"/>
+        </w:numPr>
+        <w:rPr>
+          <w:rStyle w:val="normaltextrun"/>
+        </w:rPr>
+      </w:pPr>
+      <w:r>
+        <w:rPr>
+          <w:rStyle w:val="normaltextrun"/>
+          <w:rFonts w:ascii="Cambria" w:hAnsi="Cambria"/>
+          <w:b/>
+          <w:bCs/>
+          <w:color w:val="000000"/>
+        </w:rPr>
         <w:t>Entity</w:t>
       </w:r>
     </w:p>
     <w:p>
       <w:pPr>
-        <w:pStyle w:val="Heading3"/>
-      </w:pPr>
-      <w:r>
-        <w:t>Relative URL</w:t>
-      </w:r>
-    </w:p>
-    <w:p>
-      <w:pPr>
-        <w:pStyle w:val="Heading3"/>
-      </w:pPr>
-      <w:bookmarkStart w:id="10" w:name="_Toc421805931"/>
-      <w:bookmarkEnd w:id="10"/>
-      <w:r>
-        <w:t>Header</w:t>
-      </w:r>
-    </w:p>
-    <w:p>
-      <w:pPr>
-        <w:ind w:left="720"/>
-      </w:pPr>
-      <w:r>
-        <w:t>The Form Section will be defined by the “</w:t>
-      </w:r>
+        <w:pStyle w:val="ListParagraph"/>
+        <w:rPr>
+          <w:rStyle w:val="normaltextrun"/>
+          <w:lang w:val="uk-UA"/>
+        </w:rPr>
+      </w:pPr>
+      <w:r>
+        <w:rPr>
+          <w:rStyle w:val="normaltextrun"/>
+          <w:lang w:val="uk-UA"/>
+        </w:rPr>
+        <w:t xml:space="preserve">The "Entity" will be defined by "Entities" tag which will be contain set of "Entity" tags in XML and will be defined as widgets in HTML </w:t>
+      </w:r>
+    </w:p>
+    <w:p>
+      <w:pPr>
+        <w:pStyle w:val="ListParagraph"/>
+        <w:numPr>
+          <w:ilvl w:val="0"/>
+          <w:numId w:val="47"/>
+        </w:numPr>
+        <w:rPr>
+          <w:rStyle w:val="normaltextrun"/>
+          <w:lang w:val="uk-UA"/>
+        </w:rPr>
+      </w:pPr>
       <w:proofErr w:type="spellStart"/>
       <w:r>
-        <w:t>FormSection</w:t>
+        <w:rPr>
+          <w:rStyle w:val="normaltextrun"/>
+          <w:rFonts w:ascii="Cambria" w:hAnsi="Cambria"/>
+          <w:b/>
+          <w:bCs/>
+          <w:color w:val="000000"/>
+        </w:rPr>
+        <w:t>RelativeUrl</w:t>
       </w:r>
       <w:proofErr w:type="spellEnd"/>
-      <w:r>
-        <w:t>” tag in XML and the “</w:t>
-      </w:r>
+    </w:p>
+    <w:p>
+      <w:pPr>
+        <w:pStyle w:val="ListParagraph"/>
+        <w:rPr>
+          <w:rStyle w:val="normaltextrun"/>
+        </w:rPr>
+      </w:pPr>
+      <w:r>
+        <w:rPr>
+          <w:rStyle w:val="normaltextrun"/>
+          <w:lang w:val="uk-UA"/>
+        </w:rPr>
+        <w:t>The "RelativeURL" will be defines by "RelativeURL" tag in XML.</w:t>
+      </w:r>
+    </w:p>
+    <w:p>
+      <w:pPr>
+        <w:pStyle w:val="ListParagraph"/>
+        <w:numPr>
+          <w:ilvl w:val="0"/>
+          <w:numId w:val="47"/>
+        </w:numPr>
+        <w:rPr>
+          <w:rStyle w:val="normaltextrun"/>
+        </w:rPr>
+      </w:pPr>
       <w:proofErr w:type="spellStart"/>
       <w:r>
-        <w:t>Fieldset</w:t>
-      </w:r>
+        <w:rPr>
+          <w:rStyle w:val="normaltextrun"/>
+          <w:rFonts w:ascii="Cambria" w:hAnsi="Cambria"/>
+          <w:b/>
+          <w:bCs/>
+          <w:color w:val="000000"/>
+        </w:rPr>
+        <w:t>MainHeader</w:t>
+      </w:r>
+      <w:bookmarkStart w:id="9" w:name="_GoBack"/>
+      <w:bookmarkEnd w:id="9"/>
       <w:proofErr w:type="spellEnd"/>
-      <w:r>
-        <w:t>” tag in HTML. We will also enable the ability to insert titles &amp; descriptions of these sections for better clarification and flow.</w:t>
-      </w:r>
-    </w:p>
-    <w:p>
-      <w:pPr>
-        <w:pStyle w:val="Heading3"/>
-      </w:pPr>
-      <w:bookmarkStart w:id="11" w:name="_Toc421805932"/>
-      <w:bookmarkEnd w:id="11"/>
-      <w:r>
-        <w:t>Body</w:t>
-      </w:r>
-    </w:p>
-    <w:p>
-      <w:pPr>
-        <w:ind w:left="720"/>
-      </w:pPr>
-      <w:r>
-        <w:t>Form Tabs will be defined by the “</w:t>
+    </w:p>
+    <w:p>
+      <w:pPr>
+        <w:pStyle w:val="ListParagraph"/>
+        <w:rPr>
+          <w:rStyle w:val="normaltextrun"/>
+        </w:rPr>
+      </w:pPr>
+      <w:r>
+        <w:rPr>
+          <w:rStyle w:val="normaltextrun"/>
+          <w:highlight w:val="yellow"/>
+        </w:rPr>
+        <w:t>The "</w:t>
       </w:r>
       <w:proofErr w:type="spellStart"/>
       <w:r>
-        <w:t>FormTab</w:t>
+        <w:rPr>
+          <w:rStyle w:val="normaltextrun"/>
+          <w:highlight w:val="yellow"/>
+        </w:rPr>
+        <w:t>MainHeader</w:t>
       </w:r>
       <w:proofErr w:type="spellEnd"/>
       <w:r>
-        <w:t>” tag in XML and the “UL” tag in HTML. We will pass in values for this tabs to fill out the “LI” tag appropriately.</w:t>
-      </w:r>
-      <w:bookmarkStart w:id="12" w:name="_Toc421805933"/>
-      <w:bookmarkEnd w:id="12"/>
-    </w:p>
-    <w:p>
-      <w:pPr>
-        <w:ind w:left="720"/>
+        <w:rPr>
+          <w:rStyle w:val="normaltextrun"/>
+          <w:highlight w:val="yellow"/>
+        </w:rPr>
+        <w:t>" will be defined by "</w:t>
+      </w:r>
+      <w:proofErr w:type="spellStart"/>
+      <w:r>
+        <w:rPr>
+          <w:rStyle w:val="normaltextrun"/>
+          <w:highlight w:val="yellow"/>
+        </w:rPr>
+        <w:t>MainHeader</w:t>
+      </w:r>
+      <w:proofErr w:type="spellEnd"/>
+      <w:r>
+        <w:rPr>
+          <w:rStyle w:val="normaltextrun"/>
+          <w:highlight w:val="yellow"/>
+        </w:rPr>
+        <w:t>" tag in XML</w:t>
+      </w:r>
+    </w:p>
+    <w:p>
+      <w:pPr>
+        <w:pStyle w:val="ListParagraph"/>
+        <w:numPr>
+          <w:ilvl w:val="0"/>
+          <w:numId w:val="47"/>
+        </w:numPr>
+        <w:rPr>
+          <w:rStyle w:val="normaltextrun"/>
+        </w:rPr>
+      </w:pPr>
+      <w:proofErr w:type="spellStart"/>
+      <w:r>
+        <w:rPr>
+          <w:rStyle w:val="normaltextrun"/>
+          <w:rFonts w:ascii="Cambria" w:hAnsi="Cambria"/>
+          <w:b/>
+          <w:bCs/>
+          <w:color w:val="000000"/>
+        </w:rPr>
+        <w:t>PageBody</w:t>
+      </w:r>
+      <w:proofErr w:type="spellEnd"/>
+    </w:p>
+    <w:p>
+      <w:pPr>
+        <w:pStyle w:val="ListParagraph"/>
+        <w:rPr>
+          <w:rStyle w:val="normaltextrun"/>
+        </w:rPr>
+      </w:pPr>
+      <w:r>
+        <w:rPr>
+          <w:rStyle w:val="normaltextrun"/>
+        </w:rPr>
+        <w:t>The "</w:t>
+      </w:r>
+      <w:proofErr w:type="spellStart"/>
+      <w:r>
+        <w:rPr>
+          <w:rStyle w:val="normaltextrun"/>
+        </w:rPr>
+        <w:t>PageBody</w:t>
+      </w:r>
+      <w:proofErr w:type="spellEnd"/>
+      <w:r>
+        <w:rPr>
+          <w:rStyle w:val="normaltextrun"/>
+        </w:rPr>
+        <w:t>" will be defines by "</w:t>
+      </w:r>
+      <w:proofErr w:type="spellStart"/>
+      <w:r>
+        <w:rPr>
+          <w:rStyle w:val="normaltextrun"/>
+        </w:rPr>
+        <w:t>PageBody</w:t>
+      </w:r>
+      <w:proofErr w:type="spellEnd"/>
+      <w:r>
+        <w:rPr>
+          <w:rStyle w:val="normaltextrun"/>
+        </w:rPr>
+        <w:t>" tag in XML and in HTML the "</w:t>
+      </w:r>
+      <w:proofErr w:type="spellStart"/>
+      <w:r>
+        <w:rPr>
+          <w:rStyle w:val="normaltextrun"/>
+        </w:rPr>
+        <w:t>PageBody</w:t>
+      </w:r>
+      <w:proofErr w:type="spellEnd"/>
+      <w:r>
+        <w:rPr>
+          <w:rStyle w:val="normaltextrun"/>
+        </w:rPr>
+        <w:t>" will be defined by "div" tag with  "</w:t>
+      </w:r>
+      <w:proofErr w:type="spellStart"/>
+      <w:r>
+        <w:rPr>
+          <w:rStyle w:val="normaltextrun"/>
+        </w:rPr>
+        <w:t>pageLayout</w:t>
+      </w:r>
+      <w:proofErr w:type="spellEnd"/>
+      <w:r>
+        <w:rPr>
+          <w:rStyle w:val="normaltextrun"/>
+        </w:rPr>
+        <w:t>" class attribute</w:t>
+      </w:r>
+      <w:r>
+        <w:rPr>
+          <w:rStyle w:val="normaltextrun"/>
+        </w:rPr>
+        <w:t>.</w:t>
+      </w:r>
+    </w:p>
+    <w:p>
+      <w:pPr>
+        <w:pStyle w:val="ListParagraph"/>
+        <w:rPr>
+          <w:rStyle w:val="normaltextrun"/>
+        </w:rPr>
+      </w:pPr>
+    </w:p>
+    <w:p>
+      <w:pPr>
+        <w:pStyle w:val="ListParagraph"/>
+        <w:rPr>
+          <w:rStyle w:val="normaltextrun"/>
+        </w:rPr>
+      </w:pPr>
+    </w:p>
+    <w:p>
+      <w:pPr>
+        <w:pStyle w:val="ListParagraph"/>
+        <w:ind w:left="1440"/>
+      </w:pPr>
+    </w:p>
+    <w:p>
+      <w:pPr>
+        <w:pStyle w:val="ListParagraph"/>
+        <w:ind w:left="1440"/>
       </w:pPr>
     </w:p>
     <w:p>
@@ -12961,16 +13401,16 @@
       <w:pPr>
         <w:pStyle w:val="Heading2"/>
       </w:pPr>
-      <w:bookmarkStart w:id="13" w:name="_Toc421805954"/>
-      <w:bookmarkStart w:id="14" w:name="OLE_LINK4"/>
-      <w:bookmarkStart w:id="15" w:name="OLE_LINK5"/>
+      <w:bookmarkStart w:id="10" w:name="_Toc421805954"/>
+      <w:bookmarkStart w:id="11" w:name="OLE_LINK4"/>
+      <w:bookmarkStart w:id="12" w:name="OLE_LINK5"/>
       <w:r>
         <w:t xml:space="preserve"> Elements HTML Structure (Code)</w:t>
       </w:r>
-      <w:bookmarkEnd w:id="13"/>
-    </w:p>
-    <w:bookmarkEnd w:id="14"/>
-    <w:bookmarkEnd w:id="15"/>
+      <w:bookmarkEnd w:id="10"/>
+    </w:p>
+    <w:bookmarkEnd w:id="11"/>
+    <w:bookmarkEnd w:id="12"/>
     <w:p>
       <w:pPr>
         <w:pStyle w:val="Heading3"/>
@@ -14245,12 +14685,12 @@
       <w:pPr>
         <w:pStyle w:val="Heading1"/>
       </w:pPr>
-      <w:bookmarkStart w:id="16" w:name="_Toc423620740"/>
+      <w:bookmarkStart w:id="13" w:name="_Toc423620740"/>
       <w:r>
         <w:lastRenderedPageBreak/>
         <w:t>Document History</w:t>
       </w:r>
-      <w:bookmarkEnd w:id="16"/>
+      <w:bookmarkEnd w:id="13"/>
     </w:p>
     <w:p>
       <w:pPr>
@@ -14604,27 +15044,14 @@
     <w:r>
       <w:t xml:space="preserve"> of </w:t>
     </w:r>
-    <w:r>
-      <w:fldChar w:fldCharType="begin"/>
-    </w:r>
-    <w:r>
-      <w:instrText xml:space="preserve"> NUMPAGES   \* MERGEFORMAT </w:instrText>
-    </w:r>
-    <w:r>
-      <w:fldChar w:fldCharType="separate"/>
-    </w:r>
-    <w:r>
-      <w:rPr>
-        <w:noProof/>
-      </w:rPr>
-      <w:t>14</w:t>
-    </w:r>
-    <w:r>
-      <w:rPr>
-        <w:noProof/>
-      </w:rPr>
-      <w:fldChar w:fldCharType="end"/>
-    </w:r>
+    <w:fldSimple w:instr=" NUMPAGES   \* MERGEFORMAT ">
+      <w:r>
+        <w:rPr>
+          <w:noProof/>
+        </w:rPr>
+        <w:t>14</w:t>
+      </w:r>
+    </w:fldSimple>
     <w:r>
       <w:tab/>
     </w:r>
@@ -14829,6 +15256,92 @@
     </w:lvl>
   </w:abstractNum>
   <w:abstractNum w:abstractNumId="2" w15:restartNumberingAfterBreak="0">
+    <w:nsid w:val="009210ED"/>
+    <w:multiLevelType w:val="hybridMultilevel"/>
+    <w:tmpl w:val="12EC2520"/>
+    <w:lvl w:ilvl="0" w:tplc="0409000F">
+      <w:start w:val="1"/>
+      <w:numFmt w:val="decimal"/>
+      <w:lvlText w:val="%1."/>
+      <w:lvlJc w:val="left"/>
+      <w:pPr>
+        <w:ind w:left="1440" w:hanging="360"/>
+      </w:pPr>
+    </w:lvl>
+    <w:lvl w:ilvl="1" w:tplc="04090019" w:tentative="1">
+      <w:start w:val="1"/>
+      <w:numFmt w:val="lowerLetter"/>
+      <w:lvlText w:val="%2."/>
+      <w:lvlJc w:val="left"/>
+      <w:pPr>
+        <w:ind w:left="2160" w:hanging="360"/>
+      </w:pPr>
+    </w:lvl>
+    <w:lvl w:ilvl="2" w:tplc="0409001B" w:tentative="1">
+      <w:start w:val="1"/>
+      <w:numFmt w:val="lowerRoman"/>
+      <w:lvlText w:val="%3."/>
+      <w:lvlJc w:val="right"/>
+      <w:pPr>
+        <w:ind w:left="2880" w:hanging="180"/>
+      </w:pPr>
+    </w:lvl>
+    <w:lvl w:ilvl="3" w:tplc="0409000F" w:tentative="1">
+      <w:start w:val="1"/>
+      <w:numFmt w:val="decimal"/>
+      <w:lvlText w:val="%4."/>
+      <w:lvlJc w:val="left"/>
+      <w:pPr>
+        <w:ind w:left="3600" w:hanging="360"/>
+      </w:pPr>
+    </w:lvl>
+    <w:lvl w:ilvl="4" w:tplc="04090019" w:tentative="1">
+      <w:start w:val="1"/>
+      <w:numFmt w:val="lowerLetter"/>
+      <w:lvlText w:val="%5."/>
+      <w:lvlJc w:val="left"/>
+      <w:pPr>
+        <w:ind w:left="4320" w:hanging="360"/>
+      </w:pPr>
+    </w:lvl>
+    <w:lvl w:ilvl="5" w:tplc="0409001B" w:tentative="1">
+      <w:start w:val="1"/>
+      <w:numFmt w:val="lowerRoman"/>
+      <w:lvlText w:val="%6."/>
+      <w:lvlJc w:val="right"/>
+      <w:pPr>
+        <w:ind w:left="5040" w:hanging="180"/>
+      </w:pPr>
+    </w:lvl>
+    <w:lvl w:ilvl="6" w:tplc="0409000F" w:tentative="1">
+      <w:start w:val="1"/>
+      <w:numFmt w:val="decimal"/>
+      <w:lvlText w:val="%7."/>
+      <w:lvlJc w:val="left"/>
+      <w:pPr>
+        <w:ind w:left="5760" w:hanging="360"/>
+      </w:pPr>
+    </w:lvl>
+    <w:lvl w:ilvl="7" w:tplc="04090019" w:tentative="1">
+      <w:start w:val="1"/>
+      <w:numFmt w:val="lowerLetter"/>
+      <w:lvlText w:val="%8."/>
+      <w:lvlJc w:val="left"/>
+      <w:pPr>
+        <w:ind w:left="6480" w:hanging="360"/>
+      </w:pPr>
+    </w:lvl>
+    <w:lvl w:ilvl="8" w:tplc="0409001B" w:tentative="1">
+      <w:start w:val="1"/>
+      <w:numFmt w:val="lowerRoman"/>
+      <w:lvlText w:val="%9."/>
+      <w:lvlJc w:val="right"/>
+      <w:pPr>
+        <w:ind w:left="7200" w:hanging="180"/>
+      </w:pPr>
+    </w:lvl>
+  </w:abstractNum>
+  <w:abstractNum w:abstractNumId="3" w15:restartNumberingAfterBreak="0">
     <w:nsid w:val="01333D13"/>
     <w:multiLevelType w:val="hybridMultilevel"/>
     <w:tmpl w:val="884E94F2"/>
@@ -14941,7 +15454,7 @@
       </w:rPr>
     </w:lvl>
   </w:abstractNum>
-  <w:abstractNum w:abstractNumId="3" w15:restartNumberingAfterBreak="0">
+  <w:abstractNum w:abstractNumId="4" w15:restartNumberingAfterBreak="0">
     <w:nsid w:val="03836B78"/>
     <w:multiLevelType w:val="hybridMultilevel"/>
     <w:tmpl w:val="5E2ADAEA"/>
@@ -15081,7 +15594,7 @@
       </w:rPr>
     </w:lvl>
   </w:abstractNum>
-  <w:abstractNum w:abstractNumId="4" w15:restartNumberingAfterBreak="0">
+  <w:abstractNum w:abstractNumId="5" w15:restartNumberingAfterBreak="0">
     <w:nsid w:val="03B86BE6"/>
     <w:multiLevelType w:val="hybridMultilevel"/>
     <w:tmpl w:val="0BE0E9E0"/>
@@ -15194,7 +15707,7 @@
       </w:pPr>
     </w:lvl>
   </w:abstractNum>
-  <w:abstractNum w:abstractNumId="5" w15:restartNumberingAfterBreak="0">
+  <w:abstractNum w:abstractNumId="6" w15:restartNumberingAfterBreak="0">
     <w:nsid w:val="0B626CED"/>
     <w:multiLevelType w:val="hybridMultilevel"/>
     <w:tmpl w:val="A5AA01A6"/>
@@ -15283,7 +15796,7 @@
       </w:pPr>
     </w:lvl>
   </w:abstractNum>
-  <w:abstractNum w:abstractNumId="6" w15:restartNumberingAfterBreak="0">
+  <w:abstractNum w:abstractNumId="7" w15:restartNumberingAfterBreak="0">
     <w:nsid w:val="0E9760F9"/>
     <w:multiLevelType w:val="hybridMultilevel"/>
     <w:tmpl w:val="E5E06F60"/>
@@ -15396,7 +15909,7 @@
       </w:rPr>
     </w:lvl>
   </w:abstractNum>
-  <w:abstractNum w:abstractNumId="7" w15:restartNumberingAfterBreak="0">
+  <w:abstractNum w:abstractNumId="8" w15:restartNumberingAfterBreak="0">
     <w:nsid w:val="0FD6271D"/>
     <w:multiLevelType w:val="multilevel"/>
     <w:tmpl w:val="8D880384"/>
@@ -15509,7 +16022,7 @@
       </w:pPr>
     </w:lvl>
   </w:abstractNum>
-  <w:abstractNum w:abstractNumId="8" w15:restartNumberingAfterBreak="0">
+  <w:abstractNum w:abstractNumId="9" w15:restartNumberingAfterBreak="0">
     <w:nsid w:val="10750F74"/>
     <w:multiLevelType w:val="hybridMultilevel"/>
     <w:tmpl w:val="FF90E85E"/>
@@ -15622,7 +16135,7 @@
       </w:rPr>
     </w:lvl>
   </w:abstractNum>
-  <w:abstractNum w:abstractNumId="9" w15:restartNumberingAfterBreak="0">
+  <w:abstractNum w:abstractNumId="10" w15:restartNumberingAfterBreak="0">
     <w:nsid w:val="11761FA6"/>
     <w:multiLevelType w:val="multilevel"/>
     <w:tmpl w:val="B492DD2E"/>
@@ -15735,7 +16248,7 @@
       </w:pPr>
     </w:lvl>
   </w:abstractNum>
-  <w:abstractNum w:abstractNumId="10" w15:restartNumberingAfterBreak="0">
+  <w:abstractNum w:abstractNumId="11" w15:restartNumberingAfterBreak="0">
     <w:nsid w:val="12FC7560"/>
     <w:multiLevelType w:val="hybridMultilevel"/>
     <w:tmpl w:val="742C162E"/>
@@ -15874,7 +16387,7 @@
       </w:rPr>
     </w:lvl>
   </w:abstractNum>
-  <w:abstractNum w:abstractNumId="11" w15:restartNumberingAfterBreak="0">
+  <w:abstractNum w:abstractNumId="12" w15:restartNumberingAfterBreak="0">
     <w:nsid w:val="17FF5809"/>
     <w:multiLevelType w:val="hybridMultilevel"/>
     <w:tmpl w:val="463E03E6"/>
@@ -15963,7 +16476,7 @@
       </w:pPr>
     </w:lvl>
   </w:abstractNum>
-  <w:abstractNum w:abstractNumId="12" w15:restartNumberingAfterBreak="0">
+  <w:abstractNum w:abstractNumId="13" w15:restartNumberingAfterBreak="0">
     <w:nsid w:val="1AB2547E"/>
     <w:multiLevelType w:val="multilevel"/>
     <w:tmpl w:val="6BCE1C5C"/>
@@ -16076,7 +16589,7 @@
       </w:pPr>
     </w:lvl>
   </w:abstractNum>
-  <w:abstractNum w:abstractNumId="13" w15:restartNumberingAfterBreak="0">
+  <w:abstractNum w:abstractNumId="14" w15:restartNumberingAfterBreak="0">
     <w:nsid w:val="1DA16932"/>
     <w:multiLevelType w:val="multilevel"/>
     <w:tmpl w:val="E4869E2A"/>
@@ -16192,7 +16705,7 @@
       </w:pPr>
     </w:lvl>
   </w:abstractNum>
-  <w:abstractNum w:abstractNumId="14" w15:restartNumberingAfterBreak="0">
+  <w:abstractNum w:abstractNumId="15" w15:restartNumberingAfterBreak="0">
     <w:nsid w:val="1E892E58"/>
     <w:multiLevelType w:val="multilevel"/>
     <w:tmpl w:val="3C02A6E0"/>
@@ -16305,7 +16818,7 @@
       </w:pPr>
     </w:lvl>
   </w:abstractNum>
-  <w:abstractNum w:abstractNumId="15" w15:restartNumberingAfterBreak="0">
+  <w:abstractNum w:abstractNumId="16" w15:restartNumberingAfterBreak="0">
     <w:nsid w:val="21630E2D"/>
     <w:multiLevelType w:val="hybridMultilevel"/>
     <w:tmpl w:val="1E0E575A"/>
@@ -16394,7 +16907,7 @@
       </w:pPr>
     </w:lvl>
   </w:abstractNum>
-  <w:abstractNum w:abstractNumId="16" w15:restartNumberingAfterBreak="0">
+  <w:abstractNum w:abstractNumId="17" w15:restartNumberingAfterBreak="0">
     <w:nsid w:val="219F1C11"/>
     <w:multiLevelType w:val="hybridMultilevel"/>
     <w:tmpl w:val="494EB6EE"/>
@@ -16507,7 +17020,7 @@
       </w:rPr>
     </w:lvl>
   </w:abstractNum>
-  <w:abstractNum w:abstractNumId="17" w15:restartNumberingAfterBreak="0">
+  <w:abstractNum w:abstractNumId="18" w15:restartNumberingAfterBreak="0">
     <w:nsid w:val="21F03088"/>
     <w:multiLevelType w:val="multilevel"/>
     <w:tmpl w:val="AE962398"/>
@@ -16624,7 +17137,7 @@
       </w:pPr>
     </w:lvl>
   </w:abstractNum>
-  <w:abstractNum w:abstractNumId="18" w15:restartNumberingAfterBreak="0">
+  <w:abstractNum w:abstractNumId="19" w15:restartNumberingAfterBreak="0">
     <w:nsid w:val="23581310"/>
     <w:multiLevelType w:val="hybridMultilevel"/>
     <w:tmpl w:val="FED02A4E"/>
@@ -16713,7 +17226,7 @@
       </w:pPr>
     </w:lvl>
   </w:abstractNum>
-  <w:abstractNum w:abstractNumId="19" w15:restartNumberingAfterBreak="0">
+  <w:abstractNum w:abstractNumId="20" w15:restartNumberingAfterBreak="0">
     <w:nsid w:val="24366ECC"/>
     <w:multiLevelType w:val="multilevel"/>
     <w:tmpl w:val="CBEA62C0"/>
@@ -16826,7 +17339,7 @@
       </w:pPr>
     </w:lvl>
   </w:abstractNum>
-  <w:abstractNum w:abstractNumId="20" w15:restartNumberingAfterBreak="0">
+  <w:abstractNum w:abstractNumId="21" w15:restartNumberingAfterBreak="0">
     <w:nsid w:val="29196CE5"/>
     <w:multiLevelType w:val="multilevel"/>
     <w:tmpl w:val="B08A1A92"/>
@@ -16939,7 +17452,7 @@
       </w:pPr>
     </w:lvl>
   </w:abstractNum>
-  <w:abstractNum w:abstractNumId="21" w15:restartNumberingAfterBreak="0">
+  <w:abstractNum w:abstractNumId="22" w15:restartNumberingAfterBreak="0">
     <w:nsid w:val="2B0B09B2"/>
     <w:multiLevelType w:val="hybridMultilevel"/>
     <w:tmpl w:val="3D0AF1E2"/>
@@ -17025,7 +17538,7 @@
       </w:pPr>
     </w:lvl>
   </w:abstractNum>
-  <w:abstractNum w:abstractNumId="22" w15:restartNumberingAfterBreak="0">
+  <w:abstractNum w:abstractNumId="23" w15:restartNumberingAfterBreak="0">
     <w:nsid w:val="2F5A5DF9"/>
     <w:multiLevelType w:val="hybridMultilevel"/>
     <w:tmpl w:val="E4C28FC4"/>
@@ -17111,7 +17624,7 @@
       </w:pPr>
     </w:lvl>
   </w:abstractNum>
-  <w:abstractNum w:abstractNumId="23" w15:restartNumberingAfterBreak="0">
+  <w:abstractNum w:abstractNumId="24" w15:restartNumberingAfterBreak="0">
     <w:nsid w:val="2F8A7A19"/>
     <w:multiLevelType w:val="multilevel"/>
     <w:tmpl w:val="E47055E4"/>
@@ -17227,7 +17740,7 @@
       </w:pPr>
     </w:lvl>
   </w:abstractNum>
-  <w:abstractNum w:abstractNumId="24" w15:restartNumberingAfterBreak="0">
+  <w:abstractNum w:abstractNumId="25" w15:restartNumberingAfterBreak="0">
     <w:nsid w:val="2FFA4A9A"/>
     <w:multiLevelType w:val="multilevel"/>
     <w:tmpl w:val="4F26B478"/>
@@ -17322,7 +17835,7 @@
       </w:pPr>
     </w:lvl>
   </w:abstractNum>
-  <w:abstractNum w:abstractNumId="25" w15:restartNumberingAfterBreak="0">
+  <w:abstractNum w:abstractNumId="26" w15:restartNumberingAfterBreak="0">
     <w:nsid w:val="30CC3CCF"/>
     <w:multiLevelType w:val="hybridMultilevel"/>
     <w:tmpl w:val="4088FE84"/>
@@ -17408,7 +17921,124 @@
       </w:pPr>
     </w:lvl>
   </w:abstractNum>
-  <w:abstractNum w:abstractNumId="26" w15:restartNumberingAfterBreak="0">
+  <w:abstractNum w:abstractNumId="27" w15:restartNumberingAfterBreak="0">
+    <w:nsid w:val="35164444"/>
+    <w:multiLevelType w:val="multilevel"/>
+    <w:tmpl w:val="AE962398"/>
+    <w:lvl w:ilvl="0">
+      <w:start w:val="1"/>
+      <w:numFmt w:val="decimal"/>
+      <w:lvlText w:val="%1."/>
+      <w:lvlJc w:val="left"/>
+      <w:pPr>
+        <w:tabs>
+          <w:tab w:val="num" w:pos="720"/>
+        </w:tabs>
+        <w:ind w:left="720" w:hanging="360"/>
+      </w:pPr>
+      <w:rPr>
+        <w:rFonts w:asciiTheme="minorHAnsi" w:eastAsiaTheme="majorEastAsia" w:hAnsiTheme="minorHAnsi" w:cs="Segoe UI" w:hint="default"/>
+        <w:b/>
+      </w:rPr>
+    </w:lvl>
+    <w:lvl w:ilvl="1" w:tentative="1">
+      <w:start w:val="1"/>
+      <w:numFmt w:val="decimal"/>
+      <w:lvlText w:val="%2."/>
+      <w:lvlJc w:val="left"/>
+      <w:pPr>
+        <w:tabs>
+          <w:tab w:val="num" w:pos="1440"/>
+        </w:tabs>
+        <w:ind w:left="1440" w:hanging="360"/>
+      </w:pPr>
+    </w:lvl>
+    <w:lvl w:ilvl="2" w:tentative="1">
+      <w:start w:val="1"/>
+      <w:numFmt w:val="decimal"/>
+      <w:lvlText w:val="%3."/>
+      <w:lvlJc w:val="left"/>
+      <w:pPr>
+        <w:tabs>
+          <w:tab w:val="num" w:pos="2160"/>
+        </w:tabs>
+        <w:ind w:left="2160" w:hanging="360"/>
+      </w:pPr>
+    </w:lvl>
+    <w:lvl w:ilvl="3" w:tentative="1">
+      <w:start w:val="1"/>
+      <w:numFmt w:val="decimal"/>
+      <w:lvlText w:val="%4."/>
+      <w:lvlJc w:val="left"/>
+      <w:pPr>
+        <w:tabs>
+          <w:tab w:val="num" w:pos="2880"/>
+        </w:tabs>
+        <w:ind w:left="2880" w:hanging="360"/>
+      </w:pPr>
+    </w:lvl>
+    <w:lvl w:ilvl="4" w:tentative="1">
+      <w:start w:val="1"/>
+      <w:numFmt w:val="decimal"/>
+      <w:lvlText w:val="%5."/>
+      <w:lvlJc w:val="left"/>
+      <w:pPr>
+        <w:tabs>
+          <w:tab w:val="num" w:pos="3600"/>
+        </w:tabs>
+        <w:ind w:left="3600" w:hanging="360"/>
+      </w:pPr>
+    </w:lvl>
+    <w:lvl w:ilvl="5" w:tentative="1">
+      <w:start w:val="1"/>
+      <w:numFmt w:val="decimal"/>
+      <w:lvlText w:val="%6."/>
+      <w:lvlJc w:val="left"/>
+      <w:pPr>
+        <w:tabs>
+          <w:tab w:val="num" w:pos="4320"/>
+        </w:tabs>
+        <w:ind w:left="4320" w:hanging="360"/>
+      </w:pPr>
+    </w:lvl>
+    <w:lvl w:ilvl="6" w:tentative="1">
+      <w:start w:val="1"/>
+      <w:numFmt w:val="decimal"/>
+      <w:lvlText w:val="%7."/>
+      <w:lvlJc w:val="left"/>
+      <w:pPr>
+        <w:tabs>
+          <w:tab w:val="num" w:pos="5040"/>
+        </w:tabs>
+        <w:ind w:left="5040" w:hanging="360"/>
+      </w:pPr>
+    </w:lvl>
+    <w:lvl w:ilvl="7" w:tentative="1">
+      <w:start w:val="1"/>
+      <w:numFmt w:val="decimal"/>
+      <w:lvlText w:val="%8."/>
+      <w:lvlJc w:val="left"/>
+      <w:pPr>
+        <w:tabs>
+          <w:tab w:val="num" w:pos="5760"/>
+        </w:tabs>
+        <w:ind w:left="5760" w:hanging="360"/>
+      </w:pPr>
+    </w:lvl>
+    <w:lvl w:ilvl="8" w:tentative="1">
+      <w:start w:val="1"/>
+      <w:numFmt w:val="decimal"/>
+      <w:lvlText w:val="%9."/>
+      <w:lvlJc w:val="left"/>
+      <w:pPr>
+        <w:tabs>
+          <w:tab w:val="num" w:pos="6480"/>
+        </w:tabs>
+        <w:ind w:left="6480" w:hanging="360"/>
+      </w:pPr>
+    </w:lvl>
+  </w:abstractNum>
+  <w:abstractNum w:abstractNumId="28" w15:restartNumberingAfterBreak="0">
     <w:nsid w:val="35535F5C"/>
     <w:multiLevelType w:val="hybridMultilevel"/>
     <w:tmpl w:val="0E3C769C"/>
@@ -17497,7 +18127,7 @@
       </w:pPr>
     </w:lvl>
   </w:abstractNum>
-  <w:abstractNum w:abstractNumId="27" w15:restartNumberingAfterBreak="0">
+  <w:abstractNum w:abstractNumId="29" w15:restartNumberingAfterBreak="0">
     <w:nsid w:val="35B4799F"/>
     <w:multiLevelType w:val="hybridMultilevel"/>
     <w:tmpl w:val="249E4278"/>
@@ -17610,7 +18240,7 @@
       </w:rPr>
     </w:lvl>
   </w:abstractNum>
-  <w:abstractNum w:abstractNumId="28" w15:restartNumberingAfterBreak="0">
+  <w:abstractNum w:abstractNumId="30" w15:restartNumberingAfterBreak="0">
     <w:nsid w:val="3C781212"/>
     <w:multiLevelType w:val="hybridMultilevel"/>
     <w:tmpl w:val="DA8E0262"/>
@@ -17723,7 +18353,7 @@
       </w:rPr>
     </w:lvl>
   </w:abstractNum>
-  <w:abstractNum w:abstractNumId="29" w15:restartNumberingAfterBreak="0">
+  <w:abstractNum w:abstractNumId="31" w15:restartNumberingAfterBreak="0">
     <w:nsid w:val="3DB872CC"/>
     <w:multiLevelType w:val="hybridMultilevel"/>
     <w:tmpl w:val="8C9E1282"/>
@@ -17809,7 +18439,7 @@
       </w:pPr>
     </w:lvl>
   </w:abstractNum>
-  <w:abstractNum w:abstractNumId="30" w15:restartNumberingAfterBreak="0">
+  <w:abstractNum w:abstractNumId="32" w15:restartNumberingAfterBreak="0">
     <w:nsid w:val="3FA01F6F"/>
     <w:multiLevelType w:val="hybridMultilevel"/>
     <w:tmpl w:val="BA5ABECC"/>
@@ -17898,7 +18528,7 @@
       </w:pPr>
     </w:lvl>
   </w:abstractNum>
-  <w:abstractNum w:abstractNumId="31" w15:restartNumberingAfterBreak="0">
+  <w:abstractNum w:abstractNumId="33" w15:restartNumberingAfterBreak="0">
     <w:nsid w:val="49367239"/>
     <w:multiLevelType w:val="hybridMultilevel"/>
     <w:tmpl w:val="3F76189A"/>
@@ -17987,7 +18617,7 @@
       </w:pPr>
     </w:lvl>
   </w:abstractNum>
-  <w:abstractNum w:abstractNumId="32" w15:restartNumberingAfterBreak="0">
+  <w:abstractNum w:abstractNumId="34" w15:restartNumberingAfterBreak="0">
     <w:nsid w:val="49D41255"/>
     <w:multiLevelType w:val="hybridMultilevel"/>
     <w:tmpl w:val="D4708B6C"/>
@@ -18100,7 +18730,7 @@
       </w:rPr>
     </w:lvl>
   </w:abstractNum>
-  <w:abstractNum w:abstractNumId="33" w15:restartNumberingAfterBreak="0">
+  <w:abstractNum w:abstractNumId="35" w15:restartNumberingAfterBreak="0">
     <w:nsid w:val="4BAD7DA5"/>
     <w:multiLevelType w:val="hybridMultilevel"/>
     <w:tmpl w:val="F97A8A32"/>
@@ -18186,7 +18816,7 @@
       </w:pPr>
     </w:lvl>
   </w:abstractNum>
-  <w:abstractNum w:abstractNumId="34" w15:restartNumberingAfterBreak="0">
+  <w:abstractNum w:abstractNumId="36" w15:restartNumberingAfterBreak="0">
     <w:nsid w:val="505754BA"/>
     <w:multiLevelType w:val="hybridMultilevel"/>
     <w:tmpl w:val="7166E876"/>
@@ -18299,7 +18929,7 @@
       </w:rPr>
     </w:lvl>
   </w:abstractNum>
-  <w:abstractNum w:abstractNumId="35" w15:restartNumberingAfterBreak="0">
+  <w:abstractNum w:abstractNumId="37" w15:restartNumberingAfterBreak="0">
     <w:nsid w:val="5528341C"/>
     <w:multiLevelType w:val="hybridMultilevel"/>
     <w:tmpl w:val="B13A6C5E"/>
@@ -18385,7 +19015,7 @@
       </w:pPr>
     </w:lvl>
   </w:abstractNum>
-  <w:abstractNum w:abstractNumId="36" w15:restartNumberingAfterBreak="0">
+  <w:abstractNum w:abstractNumId="38" w15:restartNumberingAfterBreak="0">
     <w:nsid w:val="553B029A"/>
     <w:multiLevelType w:val="hybridMultilevel"/>
     <w:tmpl w:val="74AA1890"/>
@@ -18476,7 +19106,7 @@
       </w:pPr>
     </w:lvl>
   </w:abstractNum>
-  <w:abstractNum w:abstractNumId="37" w15:restartNumberingAfterBreak="0">
+  <w:abstractNum w:abstractNumId="39" w15:restartNumberingAfterBreak="0">
     <w:nsid w:val="5925233E"/>
     <w:multiLevelType w:val="hybridMultilevel"/>
     <w:tmpl w:val="E3D2953E"/>
@@ -18565,7 +19195,7 @@
       </w:pPr>
     </w:lvl>
   </w:abstractNum>
-  <w:abstractNum w:abstractNumId="38" w15:restartNumberingAfterBreak="0">
+  <w:abstractNum w:abstractNumId="40" w15:restartNumberingAfterBreak="0">
     <w:nsid w:val="5E825FD1"/>
     <w:multiLevelType w:val="multilevel"/>
     <w:tmpl w:val="55308B4A"/>
@@ -18678,7 +19308,7 @@
       </w:pPr>
     </w:lvl>
   </w:abstractNum>
-  <w:abstractNum w:abstractNumId="39" w15:restartNumberingAfterBreak="0">
+  <w:abstractNum w:abstractNumId="41" w15:restartNumberingAfterBreak="0">
     <w:nsid w:val="61676F92"/>
     <w:multiLevelType w:val="hybridMultilevel"/>
     <w:tmpl w:val="053E762C"/>
@@ -18791,7 +19421,7 @@
       </w:pPr>
     </w:lvl>
   </w:abstractNum>
-  <w:abstractNum w:abstractNumId="40" w15:restartNumberingAfterBreak="0">
+  <w:abstractNum w:abstractNumId="42" w15:restartNumberingAfterBreak="0">
     <w:nsid w:val="62E9551E"/>
     <w:multiLevelType w:val="hybridMultilevel"/>
     <w:tmpl w:val="569AAC86"/>
@@ -18904,7 +19534,7 @@
       </w:rPr>
     </w:lvl>
   </w:abstractNum>
-  <w:abstractNum w:abstractNumId="41" w15:restartNumberingAfterBreak="0">
+  <w:abstractNum w:abstractNumId="43" w15:restartNumberingAfterBreak="0">
     <w:nsid w:val="6D314499"/>
     <w:multiLevelType w:val="hybridMultilevel"/>
     <w:tmpl w:val="C84A5364"/>
@@ -18993,7 +19623,7 @@
       </w:pPr>
     </w:lvl>
   </w:abstractNum>
-  <w:abstractNum w:abstractNumId="42" w15:restartNumberingAfterBreak="0">
+  <w:abstractNum w:abstractNumId="44" w15:restartNumberingAfterBreak="0">
     <w:nsid w:val="755B7FD4"/>
     <w:multiLevelType w:val="hybridMultilevel"/>
     <w:tmpl w:val="63A4F7D8"/>
@@ -19106,7 +19736,7 @@
       </w:rPr>
     </w:lvl>
   </w:abstractNum>
-  <w:abstractNum w:abstractNumId="43" w15:restartNumberingAfterBreak="0">
+  <w:abstractNum w:abstractNumId="45" w15:restartNumberingAfterBreak="0">
     <w:nsid w:val="7912779A"/>
     <w:multiLevelType w:val="hybridMultilevel"/>
     <w:tmpl w:val="3F76189A"/>
@@ -19195,7 +19825,7 @@
       </w:pPr>
     </w:lvl>
   </w:abstractNum>
-  <w:abstractNum w:abstractNumId="44" w15:restartNumberingAfterBreak="0">
+  <w:abstractNum w:abstractNumId="46" w15:restartNumberingAfterBreak="0">
     <w:nsid w:val="79C41BD5"/>
     <w:multiLevelType w:val="hybridMultilevel"/>
     <w:tmpl w:val="C39CC3EC"/>
@@ -19288,67 +19918,67 @@
     <w:abstractNumId w:val="1"/>
   </w:num>
   <w:num w:numId="3">
+    <w:abstractNumId w:val="38"/>
+  </w:num>
+  <w:num w:numId="4">
+    <w:abstractNumId w:val="39"/>
+  </w:num>
+  <w:num w:numId="5">
+    <w:abstractNumId w:val="44"/>
+  </w:num>
+  <w:num w:numId="6">
+    <w:abstractNumId w:val="37"/>
+  </w:num>
+  <w:num w:numId="7">
+    <w:abstractNumId w:val="22"/>
+  </w:num>
+  <w:num w:numId="8">
+    <w:abstractNumId w:val="31"/>
+  </w:num>
+  <w:num w:numId="9">
+    <w:abstractNumId w:val="7"/>
+  </w:num>
+  <w:num w:numId="10">
+    <w:abstractNumId w:val="46"/>
+  </w:num>
+  <w:num w:numId="11">
+    <w:abstractNumId w:val="23"/>
+  </w:num>
+  <w:num w:numId="12">
+    <w:abstractNumId w:val="35"/>
+  </w:num>
+  <w:num w:numId="13">
+    <w:abstractNumId w:val="26"/>
+  </w:num>
+  <w:num w:numId="14">
+    <w:abstractNumId w:val="9"/>
+  </w:num>
+  <w:num w:numId="15">
+    <w:abstractNumId w:val="3"/>
+  </w:num>
+  <w:num w:numId="16">
+    <w:abstractNumId w:val="42"/>
+  </w:num>
+  <w:num w:numId="17">
     <w:abstractNumId w:val="36"/>
   </w:num>
-  <w:num w:numId="4">
-    <w:abstractNumId w:val="37"/>
-  </w:num>
-  <w:num w:numId="5">
-    <w:abstractNumId w:val="42"/>
-  </w:num>
-  <w:num w:numId="6">
-    <w:abstractNumId w:val="35"/>
-  </w:num>
-  <w:num w:numId="7">
-    <w:abstractNumId w:val="21"/>
-  </w:num>
-  <w:num w:numId="8">
-    <w:abstractNumId w:val="29"/>
-  </w:num>
-  <w:num w:numId="9">
-    <w:abstractNumId w:val="6"/>
-  </w:num>
-  <w:num w:numId="10">
-    <w:abstractNumId w:val="44"/>
-  </w:num>
-  <w:num w:numId="11">
-    <w:abstractNumId w:val="22"/>
-  </w:num>
-  <w:num w:numId="12">
-    <w:abstractNumId w:val="33"/>
-  </w:num>
-  <w:num w:numId="13">
-    <w:abstractNumId w:val="25"/>
-  </w:num>
-  <w:num w:numId="14">
-    <w:abstractNumId w:val="8"/>
-  </w:num>
-  <w:num w:numId="15">
-    <w:abstractNumId w:val="2"/>
-  </w:num>
-  <w:num w:numId="16">
-    <w:abstractNumId w:val="40"/>
-  </w:num>
-  <w:num w:numId="17">
-    <w:abstractNumId w:val="34"/>
-  </w:num>
   <w:num w:numId="18">
-    <w:abstractNumId w:val="30"/>
+    <w:abstractNumId w:val="32"/>
   </w:num>
   <w:num w:numId="19">
-    <w:abstractNumId w:val="3"/>
+    <w:abstractNumId w:val="4"/>
   </w:num>
   <w:num w:numId="20">
-    <w:abstractNumId w:val="16"/>
+    <w:abstractNumId w:val="17"/>
   </w:num>
   <w:num w:numId="21">
-    <w:abstractNumId w:val="39"/>
+    <w:abstractNumId w:val="41"/>
   </w:num>
   <w:num w:numId="22">
-    <w:abstractNumId w:val="10"/>
+    <w:abstractNumId w:val="11"/>
   </w:num>
   <w:num w:numId="23">
-    <w:abstractNumId w:val="4"/>
+    <w:abstractNumId w:val="5"/>
     <w:lvlOverride w:ilvl="0"/>
     <w:lvlOverride w:ilvl="1">
       <w:startOverride w:val="1"/>
@@ -19376,37 +20006,37 @@
     </w:lvlOverride>
   </w:num>
   <w:num w:numId="24">
-    <w:abstractNumId w:val="5"/>
+    <w:abstractNumId w:val="6"/>
   </w:num>
   <w:num w:numId="25">
-    <w:abstractNumId w:val="11"/>
+    <w:abstractNumId w:val="12"/>
   </w:num>
   <w:num w:numId="26">
-    <w:abstractNumId w:val="15"/>
+    <w:abstractNumId w:val="16"/>
   </w:num>
   <w:num w:numId="27">
-    <w:abstractNumId w:val="18"/>
+    <w:abstractNumId w:val="19"/>
   </w:num>
   <w:num w:numId="28">
-    <w:abstractNumId w:val="41"/>
+    <w:abstractNumId w:val="43"/>
   </w:num>
   <w:num w:numId="29">
-    <w:abstractNumId w:val="24"/>
+    <w:abstractNumId w:val="25"/>
   </w:num>
   <w:num w:numId="30">
-    <w:abstractNumId w:val="43"/>
+    <w:abstractNumId w:val="45"/>
   </w:num>
   <w:num w:numId="31">
+    <w:abstractNumId w:val="30"/>
+  </w:num>
+  <w:num w:numId="32">
+    <w:abstractNumId w:val="34"/>
+  </w:num>
+  <w:num w:numId="33">
     <w:abstractNumId w:val="28"/>
   </w:num>
-  <w:num w:numId="32">
-    <w:abstractNumId w:val="32"/>
-  </w:num>
-  <w:num w:numId="33">
-    <w:abstractNumId w:val="26"/>
-  </w:num>
   <w:num w:numId="34">
-    <w:abstractNumId w:val="14"/>
+    <w:abstractNumId w:val="15"/>
     <w:lvlOverride w:ilvl="0">
       <w:startOverride w:val="1"/>
     </w:lvlOverride>
@@ -19436,7 +20066,7 @@
     </w:lvlOverride>
   </w:num>
   <w:num w:numId="35">
-    <w:abstractNumId w:val="31"/>
+    <w:abstractNumId w:val="33"/>
     <w:lvlOverride w:ilvl="0">
       <w:startOverride w:val="1"/>
     </w:lvlOverride>
@@ -19466,34 +20096,40 @@
     </w:lvlOverride>
   </w:num>
   <w:num w:numId="36">
-    <w:abstractNumId w:val="27"/>
+    <w:abstractNumId w:val="29"/>
   </w:num>
   <w:num w:numId="37">
-    <w:abstractNumId w:val="38"/>
+    <w:abstractNumId w:val="40"/>
   </w:num>
   <w:num w:numId="38">
+    <w:abstractNumId w:val="14"/>
+  </w:num>
+  <w:num w:numId="39">
     <w:abstractNumId w:val="13"/>
   </w:num>
-  <w:num w:numId="39">
-    <w:abstractNumId w:val="12"/>
+  <w:num w:numId="40">
+    <w:abstractNumId w:val="21"/>
   </w:num>
-  <w:num w:numId="40">
+  <w:num w:numId="41">
+    <w:abstractNumId w:val="10"/>
+  </w:num>
+  <w:num w:numId="42">
+    <w:abstractNumId w:val="8"/>
+  </w:num>
+  <w:num w:numId="43">
     <w:abstractNumId w:val="20"/>
   </w:num>
-  <w:num w:numId="41">
-    <w:abstractNumId w:val="9"/>
-  </w:num>
-  <w:num w:numId="42">
-    <w:abstractNumId w:val="7"/>
-  </w:num>
-  <w:num w:numId="43">
-    <w:abstractNumId w:val="19"/>
-  </w:num>
   <w:num w:numId="44">
-    <w:abstractNumId w:val="23"/>
+    <w:abstractNumId w:val="24"/>
   </w:num>
   <w:num w:numId="45">
-    <w:abstractNumId w:val="17"/>
+    <w:abstractNumId w:val="18"/>
+  </w:num>
+  <w:num w:numId="46">
+    <w:abstractNumId w:val="2"/>
+  </w:num>
+  <w:num w:numId="47">
+    <w:abstractNumId w:val="27"/>
   </w:num>
   <w:numIdMacAtCleanup w:val="6"/>
 </w:numbering>
@@ -21716,6 +22352,7 @@
   <w:rsids>
     <w:rsidRoot w:val="00D16401"/>
     <w:rsid w:val="00166D16"/>
+    <w:rsid w:val="00540AD6"/>
     <w:rsid w:val="00B74EEB"/>
     <w:rsid w:val="00D16401"/>
     <w:rsid w:val="00EB0172"/>
@@ -22483,13 +23120,33 @@
 </file>
 
 <file path=customXml/item2.xml><?xml version="1.0" encoding="utf-8"?>
-<?mso-contentType ?>
-<customXsn xmlns="http://schemas.microsoft.com/office/2006/metadata/customXsn">
-  <xsnLocation/>
-  <cached>True</cached>
-  <openByDefault>False</openByDefault>
-  <xsnScope/>
-</customXsn>
+<p:properties xmlns:p="http://schemas.microsoft.com/office/2006/metadata/properties" xmlns:xsi="http://www.w3.org/2001/XMLSchema-instance">
+  <documentManagement>
+    <Document_x0020_Type xmlns="fdb6e5b8-25db-4cd3-8fc4-6728403c094b">2. Dev Designs</Document_x0020_Type>
+    <Test xmlns="fdb6e5b8-25db-4cd3-8fc4-6728403c094b">
+      <UserInfo>
+        <DisplayName/>
+        <AccountId xsi:nil="true"/>
+        <AccountType/>
+      </UserInfo>
+    </Test>
+    <PM xmlns="fdb6e5b8-25db-4cd3-8fc4-6728403c094b">
+      <UserInfo>
+        <DisplayName/>
+        <AccountId xsi:nil="true"/>
+        <AccountType/>
+      </UserInfo>
+    </PM>
+    <Dev xmlns="fdb6e5b8-25db-4cd3-8fc4-6728403c094b">
+      <UserInfo>
+        <DisplayName/>
+        <AccountId xsi:nil="true"/>
+        <AccountType/>
+      </UserInfo>
+    </Dev>
+    <Fall_x002d_12_x0020_Team xmlns="F7885DA7-5114-46C2-9C7B-306875BF29CF" xsi:nil="true"/>
+  </documentManagement>
+</p:properties>
 </file>
 
 <file path=customXml/item3.xml><?xml version="1.0" encoding="utf-8"?>
@@ -22708,33 +23365,13 @@
 </file>
 
 <file path=customXml/item4.xml><?xml version="1.0" encoding="utf-8"?>
-<p:properties xmlns:p="http://schemas.microsoft.com/office/2006/metadata/properties" xmlns:xsi="http://www.w3.org/2001/XMLSchema-instance">
-  <documentManagement>
-    <Document_x0020_Type xmlns="fdb6e5b8-25db-4cd3-8fc4-6728403c094b">2. Dev Designs</Document_x0020_Type>
-    <Test xmlns="fdb6e5b8-25db-4cd3-8fc4-6728403c094b">
-      <UserInfo>
-        <DisplayName/>
-        <AccountId xsi:nil="true"/>
-        <AccountType/>
-      </UserInfo>
-    </Test>
-    <PM xmlns="fdb6e5b8-25db-4cd3-8fc4-6728403c094b">
-      <UserInfo>
-        <DisplayName/>
-        <AccountId xsi:nil="true"/>
-        <AccountType/>
-      </UserInfo>
-    </PM>
-    <Dev xmlns="fdb6e5b8-25db-4cd3-8fc4-6728403c094b">
-      <UserInfo>
-        <DisplayName/>
-        <AccountId xsi:nil="true"/>
-        <AccountType/>
-      </UserInfo>
-    </Dev>
-    <Fall_x002d_12_x0020_Team xmlns="F7885DA7-5114-46C2-9C7B-306875BF29CF" xsi:nil="true"/>
-  </documentManagement>
-</p:properties>
+<?mso-contentType ?>
+<customXsn xmlns="http://schemas.microsoft.com/office/2006/metadata/customXsn">
+  <xsnLocation/>
+  <cached>True</cached>
+  <openByDefault>False</openByDefault>
+  <xsnScope/>
+</customXsn>
 </file>
 
 <file path=customXml/item5.xml><?xml version="1.0" encoding="utf-8"?>
@@ -22750,9 +23387,11 @@
 </file>
 
 <file path=customXml/itemProps2.xml><?xml version="1.0" encoding="utf-8"?>
-<ds:datastoreItem xmlns:ds="http://schemas.openxmlformats.org/officeDocument/2006/customXml" ds:itemID="{36246A1B-1A25-4F83-9E0A-7798067C8DD1}">
+<ds:datastoreItem xmlns:ds="http://schemas.openxmlformats.org/officeDocument/2006/customXml" ds:itemID="{281F4D0D-8899-419E-A4A6-F03746C52F4F}">
   <ds:schemaRefs>
-    <ds:schemaRef ds:uri="http://schemas.microsoft.com/office/2006/metadata/customXsn"/>
+    <ds:schemaRef ds:uri="http://schemas.microsoft.com/office/2006/metadata/properties"/>
+    <ds:schemaRef ds:uri="fdb6e5b8-25db-4cd3-8fc4-6728403c094b"/>
+    <ds:schemaRef ds:uri="F7885DA7-5114-46C2-9C7B-306875BF29CF"/>
   </ds:schemaRefs>
 </ds:datastoreItem>
 </file>
@@ -22777,17 +23416,15 @@
 </file>
 
 <file path=customXml/itemProps4.xml><?xml version="1.0" encoding="utf-8"?>
-<ds:datastoreItem xmlns:ds="http://schemas.openxmlformats.org/officeDocument/2006/customXml" ds:itemID="{281F4D0D-8899-419E-A4A6-F03746C52F4F}">
+<ds:datastoreItem xmlns:ds="http://schemas.openxmlformats.org/officeDocument/2006/customXml" ds:itemID="{36246A1B-1A25-4F83-9E0A-7798067C8DD1}">
   <ds:schemaRefs>
-    <ds:schemaRef ds:uri="http://schemas.microsoft.com/office/2006/metadata/properties"/>
-    <ds:schemaRef ds:uri="fdb6e5b8-25db-4cd3-8fc4-6728403c094b"/>
-    <ds:schemaRef ds:uri="F7885DA7-5114-46C2-9C7B-306875BF29CF"/>
+    <ds:schemaRef ds:uri="http://schemas.microsoft.com/office/2006/metadata/customXsn"/>
   </ds:schemaRefs>
 </ds:datastoreItem>
 </file>
 
 <file path=customXml/itemProps5.xml><?xml version="1.0" encoding="utf-8"?>
-<ds:datastoreItem xmlns:ds="http://schemas.openxmlformats.org/officeDocument/2006/customXml" ds:itemID="{4C71E355-94BE-40DF-8A0B-363C65E5E21B}">
+<ds:datastoreItem xmlns:ds="http://schemas.openxmlformats.org/officeDocument/2006/customXml" ds:itemID="{61A41B0B-D4B8-40D2-AE27-26D2F6935172}">
   <ds:schemaRefs>
     <ds:schemaRef ds:uri="http://schemas.openxmlformats.org/officeDocument/2006/bibliography"/>
   </ds:schemaRefs>

</xml_diff>